<commit_message>
Update Functioneel_ontwerp portofolio v1.docx
</commit_message>
<xml_diff>
--- a/Functioneel_ontwerp portofolio v1.docx
+++ b/Functioneel_ontwerp portofolio v1.docx
@@ -61,12 +61,6 @@
                               <w:gridCol w:w="3017"/>
                             </w:tblGrid>
                             <w:tr>
-                              <w:tblPrEx>
-                                <w:tblCellMar>
-                                  <w:top w:w="0" w:type="dxa"/>
-                                  <w:bottom w:w="0" w:type="dxa"/>
-                                </w:tblCellMar>
-                              </w:tblPrEx>
                               <w:trPr>
                                 <w:jc w:val="center"/>
                               </w:trPr>
@@ -107,7 +101,7 @@
                                                 <pic:cNvPicPr/>
                                               </pic:nvPicPr>
                                               <pic:blipFill>
-                                                <a:blip r:embed="rId7"/>
+                                                <a:blip r:embed="rId8"/>
                                                 <a:stretch>
                                                   <a:fillRect/>
                                                 </a:stretch>
@@ -275,12 +269,6 @@
                         <w:gridCol w:w="3017"/>
                       </w:tblGrid>
                       <w:tr>
-                        <w:tblPrEx>
-                          <w:tblCellMar>
-                            <w:top w:w="0" w:type="dxa"/>
-                            <w:bottom w:w="0" w:type="dxa"/>
-                          </w:tblCellMar>
-                        </w:tblPrEx>
                         <w:trPr>
                           <w:jc w:val="center"/>
                         </w:trPr>
@@ -321,7 +309,7 @@
                                           <pic:cNvPicPr/>
                                         </pic:nvPicPr>
                                         <pic:blipFill>
-                                          <a:blip r:embed="rId7"/>
+                                          <a:blip r:embed="rId8"/>
                                           <a:stretch>
                                             <a:fillRect/>
                                           </a:stretch>
@@ -468,262 +456,1174 @@
         <w:pageBreakBefore/>
       </w:pPr>
     </w:p>
+    <w:bookmarkStart w:id="0" w:name="_Toc23252511" w:displacedByCustomXml="next"/>
+    <w:sdt>
+      <w:sdtPr>
+        <w:id w:val="994845707"/>
+        <w:docPartObj>
+          <w:docPartGallery w:val="Table of Contents"/>
+          <w:docPartUnique/>
+        </w:docPartObj>
+      </w:sdtPr>
+      <w:sdtEndPr>
+        <w:rPr>
+          <w:rFonts w:ascii="Calibri" w:eastAsia="Yu Mincho" w:hAnsi="Calibri"/>
+          <w:b/>
+          <w:bCs/>
+          <w:color w:val="auto"/>
+          <w:sz w:val="22"/>
+          <w:szCs w:val="22"/>
+        </w:rPr>
+      </w:sdtEndPr>
+      <w:sdtContent>
+        <w:p>
+          <w:pPr>
+            <w:pStyle w:val="Kopvaninhoudsopgave"/>
+          </w:pPr>
+          <w:r>
+            <w:t>Inhoudsopgave</w:t>
+          </w:r>
+          <w:bookmarkEnd w:id="0"/>
+        </w:p>
+        <w:p>
+          <w:pPr>
+            <w:pStyle w:val="Inhopg1"/>
+            <w:tabs>
+              <w:tab w:val="right" w:leader="dot" w:pos="9062"/>
+            </w:tabs>
+            <w:rPr>
+              <w:rFonts w:asciiTheme="minorHAnsi" w:eastAsiaTheme="minorEastAsia" w:hAnsiTheme="minorHAnsi" w:cstheme="minorBidi"/>
+              <w:noProof/>
+            </w:rPr>
+          </w:pPr>
+          <w:r>
+            <w:fldChar w:fldCharType="begin"/>
+          </w:r>
+          <w:r>
+            <w:instrText xml:space="preserve"> TOC \o "1-3" \h \z \u </w:instrText>
+          </w:r>
+          <w:r>
+            <w:fldChar w:fldCharType="separate"/>
+          </w:r>
+          <w:hyperlink w:anchor="_Toc23252511" w:history="1">
+            <w:r>
+              <w:rPr>
+                <w:rStyle w:val="Hyperlink"/>
+                <w:noProof/>
+              </w:rPr>
+              <w:t>Inhoudsopgave</w:t>
+            </w:r>
+            <w:r>
+              <w:rPr>
+                <w:noProof/>
+                <w:webHidden/>
+              </w:rPr>
+              <w:tab/>
+            </w:r>
+            <w:r>
+              <w:rPr>
+                <w:noProof/>
+                <w:webHidden/>
+              </w:rPr>
+              <w:fldChar w:fldCharType="begin"/>
+            </w:r>
+            <w:r>
+              <w:rPr>
+                <w:noProof/>
+                <w:webHidden/>
+              </w:rPr>
+              <w:instrText xml:space="preserve"> PAGEREF _Toc23252511 \h </w:instrText>
+            </w:r>
+            <w:r>
+              <w:rPr>
+                <w:noProof/>
+                <w:webHidden/>
+              </w:rPr>
+            </w:r>
+            <w:r>
+              <w:rPr>
+                <w:noProof/>
+                <w:webHidden/>
+              </w:rPr>
+              <w:fldChar w:fldCharType="separate"/>
+            </w:r>
+            <w:r>
+              <w:rPr>
+                <w:noProof/>
+                <w:webHidden/>
+              </w:rPr>
+              <w:t>2</w:t>
+            </w:r>
+            <w:r>
+              <w:rPr>
+                <w:noProof/>
+                <w:webHidden/>
+              </w:rPr>
+              <w:fldChar w:fldCharType="end"/>
+            </w:r>
+          </w:hyperlink>
+        </w:p>
+        <w:p>
+          <w:pPr>
+            <w:pStyle w:val="Inhopg1"/>
+            <w:tabs>
+              <w:tab w:val="right" w:leader="dot" w:pos="9062"/>
+            </w:tabs>
+            <w:rPr>
+              <w:rFonts w:asciiTheme="minorHAnsi" w:eastAsiaTheme="minorEastAsia" w:hAnsiTheme="minorHAnsi" w:cstheme="minorBidi"/>
+              <w:noProof/>
+            </w:rPr>
+          </w:pPr>
+          <w:hyperlink w:anchor="_Toc23252512" w:history="1">
+            <w:r>
+              <w:rPr>
+                <w:rStyle w:val="Hyperlink"/>
+                <w:noProof/>
+              </w:rPr>
+              <w:t>Opdracht klant</w:t>
+            </w:r>
+            <w:r>
+              <w:rPr>
+                <w:noProof/>
+                <w:webHidden/>
+              </w:rPr>
+              <w:tab/>
+            </w:r>
+            <w:r>
+              <w:rPr>
+                <w:noProof/>
+                <w:webHidden/>
+              </w:rPr>
+              <w:fldChar w:fldCharType="begin"/>
+            </w:r>
+            <w:r>
+              <w:rPr>
+                <w:noProof/>
+                <w:webHidden/>
+              </w:rPr>
+              <w:instrText xml:space="preserve"> PAGEREF _Toc23252512 \h </w:instrText>
+            </w:r>
+            <w:r>
+              <w:rPr>
+                <w:noProof/>
+                <w:webHidden/>
+              </w:rPr>
+            </w:r>
+            <w:r>
+              <w:rPr>
+                <w:noProof/>
+                <w:webHidden/>
+              </w:rPr>
+              <w:fldChar w:fldCharType="separate"/>
+            </w:r>
+            <w:r>
+              <w:rPr>
+                <w:noProof/>
+                <w:webHidden/>
+              </w:rPr>
+              <w:t>3</w:t>
+            </w:r>
+            <w:r>
+              <w:rPr>
+                <w:noProof/>
+                <w:webHidden/>
+              </w:rPr>
+              <w:fldChar w:fldCharType="end"/>
+            </w:r>
+          </w:hyperlink>
+        </w:p>
+        <w:p>
+          <w:pPr>
+            <w:pStyle w:val="Inhopg1"/>
+            <w:tabs>
+              <w:tab w:val="right" w:leader="dot" w:pos="9062"/>
+            </w:tabs>
+            <w:rPr>
+              <w:rFonts w:asciiTheme="minorHAnsi" w:eastAsiaTheme="minorEastAsia" w:hAnsiTheme="minorHAnsi" w:cstheme="minorBidi"/>
+              <w:noProof/>
+            </w:rPr>
+          </w:pPr>
+          <w:hyperlink w:anchor="_Toc23252513" w:history="1">
+            <w:r>
+              <w:rPr>
+                <w:rStyle w:val="Hyperlink"/>
+                <w:noProof/>
+              </w:rPr>
+              <w:t>De opdracht van deze keer is een portfolio maken het portfolio wordt nu ook echte echte portfolio wordt ook Uiteindelijk gezien door de stagebedrijven.</w:t>
+            </w:r>
+            <w:r>
+              <w:rPr>
+                <w:noProof/>
+                <w:webHidden/>
+              </w:rPr>
+              <w:tab/>
+            </w:r>
+            <w:r>
+              <w:rPr>
+                <w:noProof/>
+                <w:webHidden/>
+              </w:rPr>
+              <w:fldChar w:fldCharType="begin"/>
+            </w:r>
+            <w:r>
+              <w:rPr>
+                <w:noProof/>
+                <w:webHidden/>
+              </w:rPr>
+              <w:instrText xml:space="preserve"> PAGEREF _Toc23252513 \h </w:instrText>
+            </w:r>
+            <w:r>
+              <w:rPr>
+                <w:noProof/>
+                <w:webHidden/>
+              </w:rPr>
+            </w:r>
+            <w:r>
+              <w:rPr>
+                <w:noProof/>
+                <w:webHidden/>
+              </w:rPr>
+              <w:fldChar w:fldCharType="separate"/>
+            </w:r>
+            <w:r>
+              <w:rPr>
+                <w:noProof/>
+                <w:webHidden/>
+              </w:rPr>
+              <w:t>3</w:t>
+            </w:r>
+            <w:r>
+              <w:rPr>
+                <w:noProof/>
+                <w:webHidden/>
+              </w:rPr>
+              <w:fldChar w:fldCharType="end"/>
+            </w:r>
+          </w:hyperlink>
+        </w:p>
+        <w:p>
+          <w:pPr>
+            <w:pStyle w:val="Inhopg1"/>
+            <w:tabs>
+              <w:tab w:val="right" w:leader="dot" w:pos="9062"/>
+            </w:tabs>
+            <w:rPr>
+              <w:rFonts w:asciiTheme="minorHAnsi" w:eastAsiaTheme="minorEastAsia" w:hAnsiTheme="minorHAnsi" w:cstheme="minorBidi"/>
+              <w:noProof/>
+            </w:rPr>
+          </w:pPr>
+          <w:hyperlink w:anchor="_Toc23252514" w:history="1">
+            <w:r>
+              <w:rPr>
+                <w:rStyle w:val="Hyperlink"/>
+                <w:noProof/>
+              </w:rPr>
+              <w:t>Eisen</w:t>
+            </w:r>
+            <w:r>
+              <w:rPr>
+                <w:noProof/>
+                <w:webHidden/>
+              </w:rPr>
+              <w:tab/>
+            </w:r>
+            <w:r>
+              <w:rPr>
+                <w:noProof/>
+                <w:webHidden/>
+              </w:rPr>
+              <w:fldChar w:fldCharType="begin"/>
+            </w:r>
+            <w:r>
+              <w:rPr>
+                <w:noProof/>
+                <w:webHidden/>
+              </w:rPr>
+              <w:instrText xml:space="preserve"> PAGEREF _Toc23252514 \h </w:instrText>
+            </w:r>
+            <w:r>
+              <w:rPr>
+                <w:noProof/>
+                <w:webHidden/>
+              </w:rPr>
+            </w:r>
+            <w:r>
+              <w:rPr>
+                <w:noProof/>
+                <w:webHidden/>
+              </w:rPr>
+              <w:fldChar w:fldCharType="separate"/>
+            </w:r>
+            <w:r>
+              <w:rPr>
+                <w:noProof/>
+                <w:webHidden/>
+              </w:rPr>
+              <w:t>3</w:t>
+            </w:r>
+            <w:r>
+              <w:rPr>
+                <w:noProof/>
+                <w:webHidden/>
+              </w:rPr>
+              <w:fldChar w:fldCharType="end"/>
+            </w:r>
+          </w:hyperlink>
+        </w:p>
+        <w:p>
+          <w:pPr>
+            <w:pStyle w:val="Inhopg1"/>
+            <w:tabs>
+              <w:tab w:val="right" w:leader="dot" w:pos="9062"/>
+            </w:tabs>
+            <w:rPr>
+              <w:rFonts w:asciiTheme="minorHAnsi" w:eastAsiaTheme="minorEastAsia" w:hAnsiTheme="minorHAnsi" w:cstheme="minorBidi"/>
+              <w:noProof/>
+            </w:rPr>
+          </w:pPr>
+          <w:hyperlink w:anchor="_Toc23252515" w:history="1">
+            <w:r>
+              <w:rPr>
+                <w:rStyle w:val="Hyperlink"/>
+                <w:noProof/>
+              </w:rPr>
+              <w:t>nav structuur</w:t>
+            </w:r>
+            <w:r>
+              <w:rPr>
+                <w:noProof/>
+                <w:webHidden/>
+              </w:rPr>
+              <w:tab/>
+            </w:r>
+            <w:r>
+              <w:rPr>
+                <w:noProof/>
+                <w:webHidden/>
+              </w:rPr>
+              <w:fldChar w:fldCharType="begin"/>
+            </w:r>
+            <w:r>
+              <w:rPr>
+                <w:noProof/>
+                <w:webHidden/>
+              </w:rPr>
+              <w:instrText xml:space="preserve"> PAGEREF _Toc23252515 \h </w:instrText>
+            </w:r>
+            <w:r>
+              <w:rPr>
+                <w:noProof/>
+                <w:webHidden/>
+              </w:rPr>
+            </w:r>
+            <w:r>
+              <w:rPr>
+                <w:noProof/>
+                <w:webHidden/>
+              </w:rPr>
+              <w:fldChar w:fldCharType="separate"/>
+            </w:r>
+            <w:r>
+              <w:rPr>
+                <w:noProof/>
+                <w:webHidden/>
+              </w:rPr>
+              <w:t>4</w:t>
+            </w:r>
+            <w:r>
+              <w:rPr>
+                <w:noProof/>
+                <w:webHidden/>
+              </w:rPr>
+              <w:fldChar w:fldCharType="end"/>
+            </w:r>
+          </w:hyperlink>
+        </w:p>
+        <w:p>
+          <w:pPr>
+            <w:pStyle w:val="Inhopg2"/>
+            <w:tabs>
+              <w:tab w:val="right" w:leader="dot" w:pos="9062"/>
+            </w:tabs>
+            <w:rPr>
+              <w:rFonts w:asciiTheme="minorHAnsi" w:eastAsiaTheme="minorEastAsia" w:hAnsiTheme="minorHAnsi" w:cstheme="minorBidi"/>
+              <w:noProof/>
+            </w:rPr>
+          </w:pPr>
+          <w:hyperlink w:anchor="_Toc23252516" w:history="1">
+            <w:r>
+              <w:rPr>
+                <w:rStyle w:val="Hyperlink"/>
+                <w:noProof/>
+              </w:rPr>
+              <w:t>Standaarden is de site</w:t>
+            </w:r>
+            <w:r>
+              <w:rPr>
+                <w:noProof/>
+                <w:webHidden/>
+              </w:rPr>
+              <w:tab/>
+            </w:r>
+            <w:r>
+              <w:rPr>
+                <w:noProof/>
+                <w:webHidden/>
+              </w:rPr>
+              <w:fldChar w:fldCharType="begin"/>
+            </w:r>
+            <w:r>
+              <w:rPr>
+                <w:noProof/>
+                <w:webHidden/>
+              </w:rPr>
+              <w:instrText xml:space="preserve"> PAGEREF _Toc23252516 \h </w:instrText>
+            </w:r>
+            <w:r>
+              <w:rPr>
+                <w:noProof/>
+                <w:webHidden/>
+              </w:rPr>
+            </w:r>
+            <w:r>
+              <w:rPr>
+                <w:noProof/>
+                <w:webHidden/>
+              </w:rPr>
+              <w:fldChar w:fldCharType="separate"/>
+            </w:r>
+            <w:r>
+              <w:rPr>
+                <w:noProof/>
+                <w:webHidden/>
+              </w:rPr>
+              <w:t>4</w:t>
+            </w:r>
+            <w:r>
+              <w:rPr>
+                <w:noProof/>
+                <w:webHidden/>
+              </w:rPr>
+              <w:fldChar w:fldCharType="end"/>
+            </w:r>
+          </w:hyperlink>
+        </w:p>
+        <w:p>
+          <w:pPr>
+            <w:pStyle w:val="Inhopg3"/>
+            <w:tabs>
+              <w:tab w:val="right" w:leader="dot" w:pos="9062"/>
+            </w:tabs>
+            <w:rPr>
+              <w:rFonts w:asciiTheme="minorHAnsi" w:eastAsiaTheme="minorEastAsia" w:hAnsiTheme="minorHAnsi" w:cstheme="minorBidi"/>
+              <w:noProof/>
+            </w:rPr>
+          </w:pPr>
+          <w:hyperlink w:anchor="_Toc23252517" w:history="1">
+            <w:r>
+              <w:rPr>
+                <w:rStyle w:val="Hyperlink"/>
+                <w:noProof/>
+              </w:rPr>
+              <w:t>Lettertype kleuren</w:t>
+            </w:r>
+            <w:r>
+              <w:rPr>
+                <w:noProof/>
+                <w:webHidden/>
+              </w:rPr>
+              <w:tab/>
+            </w:r>
+            <w:r>
+              <w:rPr>
+                <w:noProof/>
+                <w:webHidden/>
+              </w:rPr>
+              <w:fldChar w:fldCharType="begin"/>
+            </w:r>
+            <w:r>
+              <w:rPr>
+                <w:noProof/>
+                <w:webHidden/>
+              </w:rPr>
+              <w:instrText xml:space="preserve"> PAGEREF _Toc23252517 \h </w:instrText>
+            </w:r>
+            <w:r>
+              <w:rPr>
+                <w:noProof/>
+                <w:webHidden/>
+              </w:rPr>
+            </w:r>
+            <w:r>
+              <w:rPr>
+                <w:noProof/>
+                <w:webHidden/>
+              </w:rPr>
+              <w:fldChar w:fldCharType="separate"/>
+            </w:r>
+            <w:r>
+              <w:rPr>
+                <w:noProof/>
+                <w:webHidden/>
+              </w:rPr>
+              <w:t>4</w:t>
+            </w:r>
+            <w:r>
+              <w:rPr>
+                <w:noProof/>
+                <w:webHidden/>
+              </w:rPr>
+              <w:fldChar w:fldCharType="end"/>
+            </w:r>
+          </w:hyperlink>
+        </w:p>
+        <w:p>
+          <w:pPr>
+            <w:pStyle w:val="Inhopg1"/>
+            <w:tabs>
+              <w:tab w:val="right" w:leader="dot" w:pos="9062"/>
+            </w:tabs>
+            <w:rPr>
+              <w:rFonts w:asciiTheme="minorHAnsi" w:eastAsiaTheme="minorEastAsia" w:hAnsiTheme="minorHAnsi" w:cstheme="minorBidi"/>
+              <w:noProof/>
+            </w:rPr>
+          </w:pPr>
+          <w:hyperlink w:anchor="_Toc23252518" w:history="1">
+            <w:r>
+              <w:rPr>
+                <w:rStyle w:val="Hyperlink"/>
+                <w:noProof/>
+              </w:rPr>
+              <w:t>mockup index</w:t>
+            </w:r>
+            <w:r>
+              <w:rPr>
+                <w:noProof/>
+                <w:webHidden/>
+              </w:rPr>
+              <w:tab/>
+            </w:r>
+            <w:r>
+              <w:rPr>
+                <w:noProof/>
+                <w:webHidden/>
+              </w:rPr>
+              <w:fldChar w:fldCharType="begin"/>
+            </w:r>
+            <w:r>
+              <w:rPr>
+                <w:noProof/>
+                <w:webHidden/>
+              </w:rPr>
+              <w:instrText xml:space="preserve"> PAGEREF _Toc23252518 \h </w:instrText>
+            </w:r>
+            <w:r>
+              <w:rPr>
+                <w:noProof/>
+                <w:webHidden/>
+              </w:rPr>
+            </w:r>
+            <w:r>
+              <w:rPr>
+                <w:noProof/>
+                <w:webHidden/>
+              </w:rPr>
+              <w:fldChar w:fldCharType="separate"/>
+            </w:r>
+            <w:r>
+              <w:rPr>
+                <w:noProof/>
+                <w:webHidden/>
+              </w:rPr>
+              <w:t>5</w:t>
+            </w:r>
+            <w:r>
+              <w:rPr>
+                <w:noProof/>
+                <w:webHidden/>
+              </w:rPr>
+              <w:fldChar w:fldCharType="end"/>
+            </w:r>
+          </w:hyperlink>
+        </w:p>
+        <w:p>
+          <w:pPr>
+            <w:pStyle w:val="Inhopg1"/>
+            <w:tabs>
+              <w:tab w:val="left" w:pos="440"/>
+              <w:tab w:val="right" w:leader="dot" w:pos="9062"/>
+            </w:tabs>
+            <w:rPr>
+              <w:rFonts w:asciiTheme="minorHAnsi" w:eastAsiaTheme="minorEastAsia" w:hAnsiTheme="minorHAnsi" w:cstheme="minorBidi"/>
+              <w:noProof/>
+            </w:rPr>
+          </w:pPr>
+          <w:hyperlink w:anchor="_Toc23252519" w:history="1">
+            <w:r>
+              <w:rPr>
+                <w:rStyle w:val="Hyperlink"/>
+                <w:rFonts w:ascii="Symbol" w:hAnsi="Symbol"/>
+                <w:noProof/>
+              </w:rPr>
+              <w:t></w:t>
+            </w:r>
+            <w:r>
+              <w:rPr>
+                <w:rFonts w:asciiTheme="minorHAnsi" w:eastAsiaTheme="minorEastAsia" w:hAnsiTheme="minorHAnsi" w:cstheme="minorBidi"/>
+                <w:noProof/>
+              </w:rPr>
+              <w:tab/>
+            </w:r>
+            <w:r>
+              <w:rPr>
+                <w:rStyle w:val="Hyperlink"/>
+                <w:noProof/>
+              </w:rPr>
+              <w:t>Op deze pagina wordt meteen aangetrokken na je afloop projecten</w:t>
+            </w:r>
+            <w:r>
+              <w:rPr>
+                <w:noProof/>
+                <w:webHidden/>
+              </w:rPr>
+              <w:tab/>
+            </w:r>
+            <w:r>
+              <w:rPr>
+                <w:noProof/>
+                <w:webHidden/>
+              </w:rPr>
+              <w:fldChar w:fldCharType="begin"/>
+            </w:r>
+            <w:r>
+              <w:rPr>
+                <w:noProof/>
+                <w:webHidden/>
+              </w:rPr>
+              <w:instrText xml:space="preserve"> PAGEREF _Toc23252519 \h </w:instrText>
+            </w:r>
+            <w:r>
+              <w:rPr>
+                <w:noProof/>
+                <w:webHidden/>
+              </w:rPr>
+            </w:r>
+            <w:r>
+              <w:rPr>
+                <w:noProof/>
+                <w:webHidden/>
+              </w:rPr>
+              <w:fldChar w:fldCharType="separate"/>
+            </w:r>
+            <w:r>
+              <w:rPr>
+                <w:noProof/>
+                <w:webHidden/>
+              </w:rPr>
+              <w:t>5</w:t>
+            </w:r>
+            <w:r>
+              <w:rPr>
+                <w:noProof/>
+                <w:webHidden/>
+              </w:rPr>
+              <w:fldChar w:fldCharType="end"/>
+            </w:r>
+          </w:hyperlink>
+        </w:p>
+        <w:p>
+          <w:pPr>
+            <w:pStyle w:val="Inhopg1"/>
+            <w:tabs>
+              <w:tab w:val="left" w:pos="440"/>
+              <w:tab w:val="right" w:leader="dot" w:pos="9062"/>
+            </w:tabs>
+            <w:rPr>
+              <w:rFonts w:asciiTheme="minorHAnsi" w:eastAsiaTheme="minorEastAsia" w:hAnsiTheme="minorHAnsi" w:cstheme="minorBidi"/>
+              <w:noProof/>
+            </w:rPr>
+          </w:pPr>
+          <w:hyperlink w:anchor="_Toc23252520" w:history="1">
+            <w:r>
+              <w:rPr>
+                <w:rStyle w:val="Hyperlink"/>
+                <w:rFonts w:ascii="Symbol" w:hAnsi="Symbol"/>
+                <w:noProof/>
+              </w:rPr>
+              <w:t></w:t>
+            </w:r>
+            <w:r>
+              <w:rPr>
+                <w:rFonts w:asciiTheme="minorHAnsi" w:eastAsiaTheme="minorEastAsia" w:hAnsiTheme="minorHAnsi" w:cstheme="minorBidi"/>
+                <w:noProof/>
+              </w:rPr>
+              <w:tab/>
+            </w:r>
+            <w:r>
+              <w:rPr>
+                <w:rStyle w:val="Hyperlink"/>
+                <w:noProof/>
+              </w:rPr>
+              <w:t>Inspring linkje</w:t>
+            </w:r>
+            <w:r>
+              <w:rPr>
+                <w:noProof/>
+                <w:webHidden/>
+              </w:rPr>
+              <w:tab/>
+            </w:r>
+            <w:r>
+              <w:rPr>
+                <w:noProof/>
+                <w:webHidden/>
+              </w:rPr>
+              <w:fldChar w:fldCharType="begin"/>
+            </w:r>
+            <w:r>
+              <w:rPr>
+                <w:noProof/>
+                <w:webHidden/>
+              </w:rPr>
+              <w:instrText xml:space="preserve"> PAGEREF _Toc23252520 \h </w:instrText>
+            </w:r>
+            <w:r>
+              <w:rPr>
+                <w:noProof/>
+                <w:webHidden/>
+              </w:rPr>
+            </w:r>
+            <w:r>
+              <w:rPr>
+                <w:noProof/>
+                <w:webHidden/>
+              </w:rPr>
+              <w:fldChar w:fldCharType="separate"/>
+            </w:r>
+            <w:r>
+              <w:rPr>
+                <w:noProof/>
+                <w:webHidden/>
+              </w:rPr>
+              <w:t>5</w:t>
+            </w:r>
+            <w:r>
+              <w:rPr>
+                <w:noProof/>
+                <w:webHidden/>
+              </w:rPr>
+              <w:fldChar w:fldCharType="end"/>
+            </w:r>
+          </w:hyperlink>
+        </w:p>
+        <w:p>
+          <w:pPr>
+            <w:pStyle w:val="Inhopg1"/>
+            <w:tabs>
+              <w:tab w:val="left" w:pos="440"/>
+              <w:tab w:val="right" w:leader="dot" w:pos="9062"/>
+            </w:tabs>
+            <w:rPr>
+              <w:rFonts w:asciiTheme="minorHAnsi" w:eastAsiaTheme="minorEastAsia" w:hAnsiTheme="minorHAnsi" w:cstheme="minorBidi"/>
+              <w:noProof/>
+            </w:rPr>
+          </w:pPr>
+          <w:hyperlink w:anchor="_Toc23252521" w:history="1">
+            <w:r>
+              <w:rPr>
+                <w:rStyle w:val="Hyperlink"/>
+                <w:rFonts w:ascii="Symbol" w:hAnsi="Symbol"/>
+                <w:noProof/>
+              </w:rPr>
+              <w:t></w:t>
+            </w:r>
+            <w:r>
+              <w:rPr>
+                <w:rFonts w:asciiTheme="minorHAnsi" w:eastAsiaTheme="minorEastAsia" w:hAnsiTheme="minorHAnsi" w:cstheme="minorBidi"/>
+                <w:noProof/>
+              </w:rPr>
+              <w:tab/>
+            </w:r>
+            <w:r>
+              <w:rPr>
+                <w:rStyle w:val="Hyperlink"/>
+                <w:noProof/>
+              </w:rPr>
+              <w:t>blokken van een foto en tekst/uitleg project</w:t>
+            </w:r>
+            <w:r>
+              <w:rPr>
+                <w:noProof/>
+                <w:webHidden/>
+              </w:rPr>
+              <w:tab/>
+            </w:r>
+            <w:r>
+              <w:rPr>
+                <w:noProof/>
+                <w:webHidden/>
+              </w:rPr>
+              <w:fldChar w:fldCharType="begin"/>
+            </w:r>
+            <w:r>
+              <w:rPr>
+                <w:noProof/>
+                <w:webHidden/>
+              </w:rPr>
+              <w:instrText xml:space="preserve"> PAGEREF _Toc23252521 \h </w:instrText>
+            </w:r>
+            <w:r>
+              <w:rPr>
+                <w:noProof/>
+                <w:webHidden/>
+              </w:rPr>
+            </w:r>
+            <w:r>
+              <w:rPr>
+                <w:noProof/>
+                <w:webHidden/>
+              </w:rPr>
+              <w:fldChar w:fldCharType="separate"/>
+            </w:r>
+            <w:r>
+              <w:rPr>
+                <w:noProof/>
+                <w:webHidden/>
+              </w:rPr>
+              <w:t>5</w:t>
+            </w:r>
+            <w:r>
+              <w:rPr>
+                <w:noProof/>
+                <w:webHidden/>
+              </w:rPr>
+              <w:fldChar w:fldCharType="end"/>
+            </w:r>
+          </w:hyperlink>
+        </w:p>
+        <w:p>
+          <w:pPr>
+            <w:pStyle w:val="Inhopg1"/>
+            <w:tabs>
+              <w:tab w:val="left" w:pos="440"/>
+              <w:tab w:val="right" w:leader="dot" w:pos="9062"/>
+            </w:tabs>
+            <w:rPr>
+              <w:rFonts w:asciiTheme="minorHAnsi" w:eastAsiaTheme="minorEastAsia" w:hAnsiTheme="minorHAnsi" w:cstheme="minorBidi"/>
+              <w:noProof/>
+            </w:rPr>
+          </w:pPr>
+          <w:hyperlink w:anchor="_Toc23252522" w:history="1">
+            <w:r>
+              <w:rPr>
+                <w:rStyle w:val="Hyperlink"/>
+                <w:rFonts w:ascii="Courier New" w:hAnsi="Courier New" w:cs="Courier New"/>
+                <w:noProof/>
+              </w:rPr>
+              <w:t>o</w:t>
+            </w:r>
+            <w:r>
+              <w:rPr>
+                <w:rFonts w:asciiTheme="minorHAnsi" w:eastAsiaTheme="minorEastAsia" w:hAnsiTheme="minorHAnsi" w:cstheme="minorBidi"/>
+                <w:noProof/>
+              </w:rPr>
+              <w:tab/>
+            </w:r>
+            <w:r>
+              <w:rPr>
+                <w:rStyle w:val="Hyperlink"/>
+                <w:noProof/>
+              </w:rPr>
+              <w:t>blokken van een foto en tekst/uitleg project</w:t>
+            </w:r>
+            <w:r>
+              <w:rPr>
+                <w:noProof/>
+                <w:webHidden/>
+              </w:rPr>
+              <w:tab/>
+            </w:r>
+            <w:r>
+              <w:rPr>
+                <w:noProof/>
+                <w:webHidden/>
+              </w:rPr>
+              <w:fldChar w:fldCharType="begin"/>
+            </w:r>
+            <w:r>
+              <w:rPr>
+                <w:noProof/>
+                <w:webHidden/>
+              </w:rPr>
+              <w:instrText xml:space="preserve"> PAGEREF _Toc23252522 \h </w:instrText>
+            </w:r>
+            <w:r>
+              <w:rPr>
+                <w:noProof/>
+                <w:webHidden/>
+              </w:rPr>
+            </w:r>
+            <w:r>
+              <w:rPr>
+                <w:noProof/>
+                <w:webHidden/>
+              </w:rPr>
+              <w:fldChar w:fldCharType="separate"/>
+            </w:r>
+            <w:r>
+              <w:rPr>
+                <w:noProof/>
+                <w:webHidden/>
+              </w:rPr>
+              <w:t>5</w:t>
+            </w:r>
+            <w:r>
+              <w:rPr>
+                <w:noProof/>
+                <w:webHidden/>
+              </w:rPr>
+              <w:fldChar w:fldCharType="end"/>
+            </w:r>
+          </w:hyperlink>
+        </w:p>
+        <w:p>
+          <w:pPr>
+            <w:pStyle w:val="Inhopg1"/>
+            <w:tabs>
+              <w:tab w:val="right" w:leader="dot" w:pos="9062"/>
+            </w:tabs>
+            <w:rPr>
+              <w:rFonts w:asciiTheme="minorHAnsi" w:eastAsiaTheme="minorEastAsia" w:hAnsiTheme="minorHAnsi" w:cstheme="minorBidi"/>
+              <w:noProof/>
+            </w:rPr>
+          </w:pPr>
+          <w:hyperlink w:anchor="_Toc23252523" w:history="1">
+            <w:r>
+              <w:rPr>
+                <w:rStyle w:val="Hyperlink"/>
+                <w:noProof/>
+              </w:rPr>
+              <w:t>mockup about pagina</w:t>
+            </w:r>
+            <w:r>
+              <w:rPr>
+                <w:noProof/>
+                <w:webHidden/>
+              </w:rPr>
+              <w:tab/>
+            </w:r>
+            <w:r>
+              <w:rPr>
+                <w:noProof/>
+                <w:webHidden/>
+              </w:rPr>
+              <w:fldChar w:fldCharType="begin"/>
+            </w:r>
+            <w:r>
+              <w:rPr>
+                <w:noProof/>
+                <w:webHidden/>
+              </w:rPr>
+              <w:instrText xml:space="preserve"> PAGEREF _Toc23252523 \h </w:instrText>
+            </w:r>
+            <w:r>
+              <w:rPr>
+                <w:noProof/>
+                <w:webHidden/>
+              </w:rPr>
+            </w:r>
+            <w:r>
+              <w:rPr>
+                <w:noProof/>
+                <w:webHidden/>
+              </w:rPr>
+              <w:fldChar w:fldCharType="separate"/>
+            </w:r>
+            <w:r>
+              <w:rPr>
+                <w:noProof/>
+                <w:webHidden/>
+              </w:rPr>
+              <w:t>6</w:t>
+            </w:r>
+            <w:r>
+              <w:rPr>
+                <w:noProof/>
+                <w:webHidden/>
+              </w:rPr>
+              <w:fldChar w:fldCharType="end"/>
+            </w:r>
+          </w:hyperlink>
+        </w:p>
+        <w:p>
+          <w:pPr>
+            <w:pStyle w:val="Inhopg1"/>
+            <w:tabs>
+              <w:tab w:val="right" w:leader="dot" w:pos="9062"/>
+            </w:tabs>
+            <w:rPr>
+              <w:rFonts w:asciiTheme="minorHAnsi" w:eastAsiaTheme="minorEastAsia" w:hAnsiTheme="minorHAnsi" w:cstheme="minorBidi"/>
+              <w:noProof/>
+            </w:rPr>
+          </w:pPr>
+          <w:hyperlink w:anchor="_Toc23252524" w:history="1">
+            <w:r>
+              <w:rPr>
+                <w:rStyle w:val="Hyperlink"/>
+                <w:noProof/>
+              </w:rPr>
+              <w:t>mockup Lab pagina</w:t>
+            </w:r>
+            <w:r>
+              <w:rPr>
+                <w:noProof/>
+                <w:webHidden/>
+              </w:rPr>
+              <w:tab/>
+            </w:r>
+            <w:r>
+              <w:rPr>
+                <w:noProof/>
+                <w:webHidden/>
+              </w:rPr>
+              <w:fldChar w:fldCharType="begin"/>
+            </w:r>
+            <w:r>
+              <w:rPr>
+                <w:noProof/>
+                <w:webHidden/>
+              </w:rPr>
+              <w:instrText xml:space="preserve"> PAGEREF _Toc23252524 \h </w:instrText>
+            </w:r>
+            <w:r>
+              <w:rPr>
+                <w:noProof/>
+                <w:webHidden/>
+              </w:rPr>
+            </w:r>
+            <w:r>
+              <w:rPr>
+                <w:noProof/>
+                <w:webHidden/>
+              </w:rPr>
+              <w:fldChar w:fldCharType="separate"/>
+            </w:r>
+            <w:r>
+              <w:rPr>
+                <w:noProof/>
+                <w:webHidden/>
+              </w:rPr>
+              <w:t>7</w:t>
+            </w:r>
+            <w:r>
+              <w:rPr>
+                <w:noProof/>
+                <w:webHidden/>
+              </w:rPr>
+              <w:fldChar w:fldCharType="end"/>
+            </w:r>
+          </w:hyperlink>
+        </w:p>
+        <w:p>
+          <w:pPr>
+            <w:pStyle w:val="Inhopg1"/>
+            <w:tabs>
+              <w:tab w:val="right" w:leader="dot" w:pos="9062"/>
+            </w:tabs>
+            <w:rPr>
+              <w:rFonts w:asciiTheme="minorHAnsi" w:eastAsiaTheme="minorEastAsia" w:hAnsiTheme="minorHAnsi" w:cstheme="minorBidi"/>
+              <w:noProof/>
+            </w:rPr>
+          </w:pPr>
+          <w:hyperlink w:anchor="_Toc23252525" w:history="1">
+            <w:r>
+              <w:rPr>
+                <w:rStyle w:val="Hyperlink"/>
+                <w:noProof/>
+              </w:rPr>
+              <w:t>mock-up contactpagina</w:t>
+            </w:r>
+            <w:r>
+              <w:rPr>
+                <w:noProof/>
+                <w:webHidden/>
+              </w:rPr>
+              <w:tab/>
+            </w:r>
+            <w:r>
+              <w:rPr>
+                <w:noProof/>
+                <w:webHidden/>
+              </w:rPr>
+              <w:fldChar w:fldCharType="begin"/>
+            </w:r>
+            <w:r>
+              <w:rPr>
+                <w:noProof/>
+                <w:webHidden/>
+              </w:rPr>
+              <w:instrText xml:space="preserve"> PAGEREF _Toc23252525 \h </w:instrText>
+            </w:r>
+            <w:r>
+              <w:rPr>
+                <w:noProof/>
+                <w:webHidden/>
+              </w:rPr>
+            </w:r>
+            <w:r>
+              <w:rPr>
+                <w:noProof/>
+                <w:webHidden/>
+              </w:rPr>
+              <w:fldChar w:fldCharType="separate"/>
+            </w:r>
+            <w:r>
+              <w:rPr>
+                <w:noProof/>
+                <w:webHidden/>
+              </w:rPr>
+              <w:t>8</w:t>
+            </w:r>
+            <w:r>
+              <w:rPr>
+                <w:noProof/>
+                <w:webHidden/>
+              </w:rPr>
+              <w:fldChar w:fldCharType="end"/>
+            </w:r>
+          </w:hyperlink>
+        </w:p>
+        <w:p>
+          <w:r>
+            <w:rPr>
+              <w:b/>
+              <w:bCs/>
+            </w:rPr>
+            <w:fldChar w:fldCharType="end"/>
+          </w:r>
+        </w:p>
+      </w:sdtContent>
+    </w:sdt>
+    <w:p/>
+    <w:p/>
     <w:p>
       <w:pPr>
-        <w:pStyle w:val="Kopvaninhoudsopgave"/>
-      </w:pPr>
-      <w:bookmarkStart w:id="0" w:name="_Toc21607358"/>
-      <w:r>
-        <w:t>Inhoudsopgave</w:t>
-      </w:r>
-      <w:bookmarkEnd w:id="0"/>
+        <w:pageBreakBefore/>
+      </w:pPr>
     </w:p>
     <w:p>
       <w:pPr>
-        <w:pStyle w:val="Inhopg1"/>
-        <w:tabs>
-          <w:tab w:val="right" w:leader="dot" w:pos="9062"/>
-        </w:tabs>
-      </w:pPr>
-      <w:r>
-        <w:rPr>
-          <w:rFonts w:ascii="Calibri Light" w:eastAsia="Yu Gothic Light" w:hAnsi="Calibri Light"/>
-          <w:color w:val="2F5496"/>
-          <w:sz w:val="32"/>
-          <w:szCs w:val="32"/>
-        </w:rPr>
-        <w:fldChar w:fldCharType="begin"/>
-      </w:r>
-      <w:r>
-        <w:instrText xml:space="preserve"> TOC \o "1-3" \u \h </w:instrText>
-      </w:r>
-      <w:r>
-        <w:rPr>
-          <w:rFonts w:ascii="Calibri Light" w:eastAsia="Yu Gothic Light" w:hAnsi="Calibri Light"/>
-          <w:color w:val="2F5496"/>
-          <w:sz w:val="32"/>
-          <w:szCs w:val="32"/>
-        </w:rPr>
-        <w:fldChar w:fldCharType="separate"/>
-      </w:r>
-      <w:hyperlink r:id="rId8" w:history="1">
-        <w:r>
-          <w:rPr>
-            <w:rStyle w:val="Hyperlink"/>
-          </w:rPr>
-          <w:t>Inhoudsopgave</w:t>
-        </w:r>
-        <w:r>
-          <w:tab/>
-          <w:t>3</w:t>
-        </w:r>
-      </w:hyperlink>
-    </w:p>
-    <w:p>
-      <w:pPr>
-        <w:pStyle w:val="Inhopg1"/>
-        <w:tabs>
-          <w:tab w:val="right" w:leader="dot" w:pos="9062"/>
-        </w:tabs>
-      </w:pPr>
-      <w:hyperlink r:id="rId9" w:history="1">
-        <w:r>
-          <w:rPr>
-            <w:rStyle w:val="Hyperlink"/>
-          </w:rPr>
-          <w:t>Opdracht klant</w:t>
-        </w:r>
-        <w:r>
-          <w:tab/>
-          <w:t>4</w:t>
-        </w:r>
-      </w:hyperlink>
-    </w:p>
-    <w:p>
-      <w:pPr>
-        <w:pStyle w:val="Inhopg1"/>
-        <w:tabs>
-          <w:tab w:val="right" w:leader="dot" w:pos="9062"/>
-        </w:tabs>
-      </w:pPr>
-      <w:hyperlink r:id="rId10" w:history="1">
-        <w:r>
-          <w:rPr>
-            <w:rStyle w:val="Hyperlink"/>
-          </w:rPr>
-          <w:t>Eisen</w:t>
-        </w:r>
-        <w:r>
-          <w:tab/>
-          <w:t>4</w:t>
-        </w:r>
-      </w:hyperlink>
-    </w:p>
-    <w:p>
-      <w:pPr>
-        <w:pStyle w:val="Inhopg2"/>
-        <w:tabs>
-          <w:tab w:val="right" w:leader="dot" w:pos="9062"/>
-        </w:tabs>
-      </w:pPr>
-      <w:hyperlink r:id="rId11" w:history="1">
-        <w:r>
-          <w:rPr>
-            <w:rStyle w:val="Hyperlink"/>
-          </w:rPr>
-          <w:t>Kleur eisen</w:t>
-        </w:r>
-        <w:r>
-          <w:tab/>
-          <w:t>4</w:t>
-        </w:r>
-      </w:hyperlink>
-    </w:p>
-    <w:p>
-      <w:pPr>
-        <w:pStyle w:val="Inhopg1"/>
-        <w:tabs>
-          <w:tab w:val="right" w:leader="dot" w:pos="9062"/>
-        </w:tabs>
-      </w:pPr>
-      <w:hyperlink r:id="rId12" w:history="1">
-        <w:r>
-          <w:rPr>
-            <w:rStyle w:val="Hyperlink"/>
-          </w:rPr>
-          <w:t>nav structuur</w:t>
-        </w:r>
-        <w:r>
-          <w:tab/>
-          <w:t>5</w:t>
-        </w:r>
-      </w:hyperlink>
-    </w:p>
-    <w:p>
-      <w:pPr>
-        <w:pStyle w:val="Inhopg2"/>
-        <w:tabs>
-          <w:tab w:val="right" w:leader="dot" w:pos="9062"/>
-        </w:tabs>
-      </w:pPr>
-      <w:hyperlink r:id="rId13" w:history="1">
-        <w:r>
-          <w:rPr>
-            <w:rStyle w:val="Hyperlink"/>
-            <w:lang w:val="en-GB"/>
-          </w:rPr>
-          <w:t>Standaarden is de site</w:t>
-        </w:r>
-        <w:r>
-          <w:tab/>
-          <w:t>6</w:t>
-        </w:r>
-      </w:hyperlink>
-    </w:p>
-    <w:p>
-      <w:pPr>
-        <w:pStyle w:val="Inhopg3"/>
-        <w:tabs>
-          <w:tab w:val="right" w:leader="dot" w:pos="9062"/>
-        </w:tabs>
-      </w:pPr>
-      <w:hyperlink r:id="rId14" w:history="1">
-        <w:r>
-          <w:rPr>
-            <w:rStyle w:val="Hyperlink"/>
-            <w:lang w:val="en-GB"/>
-          </w:rPr>
-          <w:t>Lettertype kleuren</w:t>
-        </w:r>
-        <w:r>
-          <w:tab/>
-          <w:t>6</w:t>
-        </w:r>
-      </w:hyperlink>
-    </w:p>
-    <w:p>
-      <w:pPr>
-        <w:pStyle w:val="Inhopg1"/>
-        <w:tabs>
-          <w:tab w:val="right" w:leader="dot" w:pos="9062"/>
-        </w:tabs>
-      </w:pPr>
-      <w:hyperlink r:id="rId15" w:history="1">
-        <w:r>
-          <w:rPr>
-            <w:rStyle w:val="Hyperlink"/>
-            <w:lang w:val="en-GB"/>
-          </w:rPr>
-          <w:t>mockup index</w:t>
-        </w:r>
-        <w:r>
-          <w:tab/>
-          <w:t>6</w:t>
-        </w:r>
-      </w:hyperlink>
-    </w:p>
-    <w:p>
-      <w:pPr>
-        <w:pStyle w:val="Inhopg1"/>
-        <w:tabs>
-          <w:tab w:val="right" w:leader="dot" w:pos="9062"/>
-        </w:tabs>
-      </w:pPr>
-      <w:hyperlink r:id="rId16" w:history="1">
-        <w:r>
-          <w:rPr>
-            <w:rStyle w:val="Hyperlink"/>
-          </w:rPr>
-          <w:t>mockup brand</w:t>
-        </w:r>
-        <w:r>
-          <w:tab/>
-          <w:t>7</w:t>
-        </w:r>
-      </w:hyperlink>
-    </w:p>
-    <w:p>
-      <w:pPr>
-        <w:pStyle w:val="Inhopg1"/>
-        <w:tabs>
-          <w:tab w:val="right" w:leader="dot" w:pos="9062"/>
-        </w:tabs>
-      </w:pPr>
-      <w:hyperlink r:id="rId17" w:history="1">
-        <w:r>
-          <w:rPr>
-            <w:rStyle w:val="Hyperlink"/>
-          </w:rPr>
-          <w:t>mock-up contact</w:t>
-        </w:r>
-        <w:r>
-          <w:tab/>
-          <w:t>8</w:t>
-        </w:r>
-      </w:hyperlink>
-    </w:p>
-    <w:p>
-      <w:r>
-        <w:fldChar w:fldCharType="end"/>
-      </w:r>
-    </w:p>
-    <w:p/>
-    <w:p>
-      <w:pPr>
-        <w:pageBreakBefore/>
-      </w:pPr>
-    </w:p>
-    <w:p>
-      <w:pPr>
         <w:pStyle w:val="Kop1"/>
       </w:pPr>
       <w:bookmarkStart w:id="1" w:name="_Toc21601976"/>
       <w:bookmarkStart w:id="2" w:name="_Toc21607359"/>
+      <w:bookmarkStart w:id="3" w:name="_Toc23252512"/>
       <w:r>
         <w:t>Opdracht klant</w:t>
       </w:r>
       <w:bookmarkEnd w:id="1"/>
       <w:bookmarkEnd w:id="2"/>
+      <w:bookmarkEnd w:id="3"/>
     </w:p>
     <w:p>
       <w:pPr>
@@ -735,8 +1635,9 @@
           <w:szCs w:val="22"/>
         </w:rPr>
       </w:pPr>
-      <w:bookmarkStart w:id="3" w:name="_Toc21601977"/>
-      <w:bookmarkStart w:id="4" w:name="_Toc21607360"/>
+      <w:bookmarkStart w:id="4" w:name="_Toc21601977"/>
+      <w:bookmarkStart w:id="5" w:name="_Toc21607360"/>
+      <w:bookmarkStart w:id="6" w:name="_Toc23252513"/>
       <w:r>
         <w:rPr>
           <w:rFonts w:ascii="Calibri" w:eastAsia="Yu Mincho" w:hAnsi="Calibri"/>
@@ -764,9 +1665,9 @@
           <w:sz w:val="22"/>
           <w:szCs w:val="22"/>
         </w:rPr>
-        <w:t xml:space="preserve"> portfolio </w:t>
-      </w:r>
-      <w:proofErr w:type="spellStart"/>
+        <w:t xml:space="preserve"> portfolio wordt ook Uiteindelijk gezien door de stagebedrijven.</w:t>
+      </w:r>
+      <w:bookmarkEnd w:id="6"/>
       <w:r>
         <w:rPr>
           <w:rFonts w:ascii="Calibri" w:eastAsia="Yu Mincho" w:hAnsi="Calibri"/>
@@ -774,9 +1675,8 @@
           <w:sz w:val="22"/>
           <w:szCs w:val="22"/>
         </w:rPr>
-        <w:t>wordt oo</w:t>
-      </w:r>
-      <w:proofErr w:type="spellEnd"/>
+        <w:t xml:space="preserve"> </w:t>
+      </w:r>
       <w:r>
         <w:rPr>
           <w:rFonts w:ascii="Calibri" w:eastAsia="Yu Mincho" w:hAnsi="Calibri"/>
@@ -784,18 +1684,51 @@
           <w:sz w:val="22"/>
           <w:szCs w:val="22"/>
         </w:rPr>
-        <w:t xml:space="preserve">k Uiteindelijk gezien door de stagebedrijven. </w:t>
+        <w:t xml:space="preserve"> En de bedoeling is dat via deze samenwerking </w:t>
+      </w:r>
+      <w:bookmarkStart w:id="7" w:name="_GoBack"/>
+      <w:bookmarkEnd w:id="7"/>
+      <w:r>
+        <w:rPr>
+          <w:rFonts w:ascii="Calibri" w:eastAsia="Yu Mincho" w:hAnsi="Calibri"/>
+          <w:color w:val="auto"/>
+          <w:sz w:val="22"/>
+          <w:szCs w:val="22"/>
+        </w:rPr>
+        <w:t xml:space="preserve">een template gemaakt </w:t>
+      </w:r>
+      <w:proofErr w:type="spellStart"/>
+      <w:r>
+        <w:rPr>
+          <w:rFonts w:ascii="Calibri" w:eastAsia="Yu Mincho" w:hAnsi="Calibri"/>
+          <w:color w:val="auto"/>
+          <w:sz w:val="22"/>
+          <w:szCs w:val="22"/>
+        </w:rPr>
+        <w:t>ies</w:t>
+      </w:r>
+      <w:proofErr w:type="spellEnd"/>
+      <w:r>
+        <w:rPr>
+          <w:rFonts w:ascii="Calibri" w:eastAsia="Yu Mincho" w:hAnsi="Calibri"/>
+          <w:color w:val="auto"/>
+          <w:sz w:val="22"/>
+          <w:szCs w:val="22"/>
+        </w:rPr>
+        <w:t xml:space="preserve"> voor ieder lid van de groep om het werkelijk tot stand te brengen</w:t>
       </w:r>
     </w:p>
     <w:p>
       <w:pPr>
         <w:pStyle w:val="Kop1"/>
       </w:pPr>
+      <w:bookmarkStart w:id="8" w:name="_Toc23252514"/>
       <w:r>
         <w:t>Eisen</w:t>
       </w:r>
-      <w:bookmarkEnd w:id="3"/>
       <w:bookmarkEnd w:id="4"/>
+      <w:bookmarkEnd w:id="5"/>
+      <w:bookmarkEnd w:id="8"/>
       <w:r>
         <w:t xml:space="preserve"> </w:t>
       </w:r>
@@ -916,14 +1849,18 @@
       <w:r>
         <w:t>Abou</w:t>
       </w:r>
+      <w:r>
+        <w:t>t</w:t>
+      </w:r>
       <w:proofErr w:type="spellEnd"/>
     </w:p>
     <w:p>
       <w:pPr>
         <w:pStyle w:val="Kop1"/>
       </w:pPr>
-      <w:bookmarkStart w:id="5" w:name="_Toc21601979"/>
-      <w:bookmarkStart w:id="6" w:name="_Toc21607362"/>
+      <w:bookmarkStart w:id="9" w:name="_Toc21601979"/>
+      <w:bookmarkStart w:id="10" w:name="_Toc21607362"/>
+      <w:bookmarkStart w:id="11" w:name="_Toc23252515"/>
       <w:proofErr w:type="spellStart"/>
       <w:r>
         <w:lastRenderedPageBreak/>
@@ -933,8 +1870,9 @@
       <w:r>
         <w:t xml:space="preserve"> structuur</w:t>
       </w:r>
-      <w:bookmarkEnd w:id="5"/>
-      <w:bookmarkEnd w:id="6"/>
+      <w:bookmarkEnd w:id="9"/>
+      <w:bookmarkEnd w:id="10"/>
+      <w:bookmarkEnd w:id="11"/>
       <w:r>
         <w:t xml:space="preserve"> </w:t>
       </w:r>
@@ -955,7 +1893,7 @@
             <wp:cNvGraphicFramePr/>
             <a:graphic xmlns:a="http://schemas.openxmlformats.org/drawingml/2006/main">
               <a:graphicData uri="http://schemas.openxmlformats.org/drawingml/2006/diagram">
-                <dgm:relIds xmlns:dgm="http://schemas.openxmlformats.org/drawingml/2006/diagram" xmlns:r="http://schemas.openxmlformats.org/officeDocument/2006/relationships" r:dm="rId18" r:lo="rId19" r:qs="rId20" r:cs="rId21"/>
+                <dgm:relIds xmlns:dgm="http://schemas.openxmlformats.org/drawingml/2006/diagram" xmlns:r="http://schemas.openxmlformats.org/officeDocument/2006/relationships" r:dm="rId9" r:lo="rId10" r:qs="rId11" r:cs="rId12"/>
               </a:graphicData>
             </a:graphic>
           </wp:inline>
@@ -966,23 +1904,27 @@
       <w:pPr>
         <w:pStyle w:val="Kop2"/>
       </w:pPr>
-      <w:bookmarkStart w:id="7" w:name="_Toc21607363"/>
+      <w:bookmarkStart w:id="12" w:name="_Toc21607363"/>
+      <w:bookmarkStart w:id="13" w:name="_Toc23252516"/>
       <w:r>
         <w:t>Standaarden is de site</w:t>
       </w:r>
-      <w:bookmarkEnd w:id="7"/>
+      <w:bookmarkEnd w:id="12"/>
+      <w:bookmarkEnd w:id="13"/>
     </w:p>
     <w:p>
       <w:pPr>
         <w:pStyle w:val="Kop3"/>
       </w:pPr>
-      <w:bookmarkStart w:id="8" w:name="_Toc21607364"/>
+      <w:bookmarkStart w:id="14" w:name="_Toc21607364"/>
+      <w:bookmarkStart w:id="15" w:name="_Toc23252517"/>
       <w:r>
         <w:t>Lettertype kleuren</w:t>
       </w:r>
-      <w:bookmarkStart w:id="9" w:name="_Toc21601980"/>
-      <w:bookmarkStart w:id="10" w:name="_Toc21607365"/>
-      <w:bookmarkEnd w:id="8"/>
+      <w:bookmarkStart w:id="16" w:name="_Toc21601980"/>
+      <w:bookmarkStart w:id="17" w:name="_Toc21607365"/>
+      <w:bookmarkEnd w:id="14"/>
+      <w:bookmarkEnd w:id="15"/>
     </w:p>
     <w:p>
       <w:pPr>
@@ -1039,6 +1981,7 @@
       <w:pPr>
         <w:pStyle w:val="Kop1"/>
       </w:pPr>
+      <w:bookmarkStart w:id="18" w:name="_Toc23252518"/>
       <w:r>
         <w:rPr>
           <w:rFonts w:ascii="Calibri" w:eastAsia="Yu Mincho" w:hAnsi="Calibri"/>
@@ -1072,7 +2015,7 @@
                     <pic:cNvPicPr/>
                   </pic:nvPicPr>
                   <pic:blipFill rotWithShape="1">
-                    <a:blip r:embed="rId23" cstate="print">
+                    <a:blip r:embed="rId14" cstate="print">
                       <a:extLst>
                         <a:ext uri="{28A0092B-C50C-407E-A947-70E740481C1C}">
                           <a14:useLocalDpi xmlns:a14="http://schemas.microsoft.com/office/drawing/2010/main" val="0"/>
@@ -1119,18 +2062,16 @@
       <w:r>
         <w:t xml:space="preserve"> index</w:t>
       </w:r>
-      <w:bookmarkEnd w:id="9"/>
-      <w:bookmarkEnd w:id="10"/>
+      <w:bookmarkEnd w:id="16"/>
+      <w:bookmarkEnd w:id="17"/>
+      <w:bookmarkEnd w:id="18"/>
       <w:r>
         <w:t xml:space="preserve"> </w:t>
       </w:r>
     </w:p>
     <w:p>
       <w:r>
-        <w:t>I</w:t>
-      </w:r>
-      <w:r>
-        <w:t>ndex pagina</w:t>
+        <w:t>Index pagina</w:t>
       </w:r>
     </w:p>
     <w:p>
@@ -1147,6 +2088,7 @@
           <w:szCs w:val="22"/>
         </w:rPr>
       </w:pPr>
+      <w:bookmarkStart w:id="19" w:name="_Toc23252519"/>
       <w:r>
         <w:rPr>
           <w:rFonts w:ascii="Calibri" w:eastAsia="Yu Mincho" w:hAnsi="Calibri"/>
@@ -1154,7 +2096,17 @@
           <w:sz w:val="22"/>
           <w:szCs w:val="22"/>
         </w:rPr>
-        <w:t xml:space="preserve">Op deze pagina wordt meteen aangetrokken na je afloop projecten </w:t>
+        <w:t>Op deze pagina wordt meteen aangetrokken na je afloop projecten</w:t>
+      </w:r>
+      <w:bookmarkEnd w:id="19"/>
+      <w:r>
+        <w:rPr>
+          <w:rFonts w:ascii="Calibri" w:eastAsia="Yu Mincho" w:hAnsi="Calibri"/>
+          <w:color w:val="auto"/>
+          <w:sz w:val="22"/>
+          <w:szCs w:val="22"/>
+        </w:rPr>
+        <w:t xml:space="preserve"> </w:t>
       </w:r>
     </w:p>
     <w:p>
@@ -1171,6 +2123,7 @@
           <w:szCs w:val="22"/>
         </w:rPr>
       </w:pPr>
+      <w:bookmarkStart w:id="20" w:name="_Toc23252520"/>
       <w:r>
         <w:rPr>
           <w:rFonts w:ascii="Calibri" w:eastAsia="Yu Mincho" w:hAnsi="Calibri"/>
@@ -1178,7 +2131,17 @@
           <w:sz w:val="22"/>
           <w:szCs w:val="22"/>
         </w:rPr>
-        <w:t xml:space="preserve">Inspring linkje </w:t>
+        <w:t>Inspring linkje</w:t>
+      </w:r>
+      <w:bookmarkEnd w:id="20"/>
+      <w:r>
+        <w:rPr>
+          <w:rFonts w:ascii="Calibri" w:eastAsia="Yu Mincho" w:hAnsi="Calibri"/>
+          <w:color w:val="auto"/>
+          <w:sz w:val="22"/>
+          <w:szCs w:val="22"/>
+        </w:rPr>
+        <w:t xml:space="preserve"> </w:t>
       </w:r>
     </w:p>
     <w:p>
@@ -1195,6 +2158,7 @@
           <w:szCs w:val="22"/>
         </w:rPr>
       </w:pPr>
+      <w:bookmarkStart w:id="21" w:name="_Toc23252521"/>
       <w:r>
         <w:rPr>
           <w:rFonts w:ascii="Calibri" w:eastAsia="Yu Mincho" w:hAnsi="Calibri"/>
@@ -1222,6 +2186,7 @@
         </w:rPr>
         <w:t xml:space="preserve"> project</w:t>
       </w:r>
+      <w:bookmarkEnd w:id="21"/>
     </w:p>
     <w:p>
       <w:pPr>
@@ -1237,6 +2202,7 @@
           <w:szCs w:val="22"/>
         </w:rPr>
       </w:pPr>
+      <w:bookmarkStart w:id="22" w:name="_Toc23252522"/>
       <w:r>
         <w:rPr>
           <w:rFonts w:ascii="Calibri" w:eastAsia="Yu Mincho" w:hAnsi="Calibri"/>
@@ -1244,17 +2210,9 @@
           <w:sz w:val="22"/>
           <w:szCs w:val="22"/>
         </w:rPr>
-        <w:t>blokken van een foto en tekst/uitleg projec</w:t>
-      </w:r>
-      <w:r>
-        <w:rPr>
-          <w:rFonts w:ascii="Calibri" w:eastAsia="Yu Mincho" w:hAnsi="Calibri"/>
-          <w:color w:val="auto"/>
-          <w:sz w:val="22"/>
-          <w:szCs w:val="22"/>
-        </w:rPr>
-        <w:t>t</w:t>
-      </w:r>
+        <w:t>blokken van een foto en tekst/uitleg project</w:t>
+      </w:r>
+      <w:bookmarkEnd w:id="22"/>
     </w:p>
     <w:p/>
     <w:p>
@@ -1277,15 +2235,16 @@
       <w:pPr>
         <w:suppressAutoHyphens w:val="0"/>
       </w:pPr>
-      <w:bookmarkStart w:id="11" w:name="_Toc21601981"/>
+      <w:bookmarkStart w:id="23" w:name="_Toc21601981"/>
     </w:p>
     <w:p>
       <w:pPr>
         <w:pStyle w:val="Kop1"/>
         <w:pageBreakBefore/>
       </w:pPr>
-      <w:bookmarkStart w:id="12" w:name="_Toc21607366"/>
-      <w:bookmarkStart w:id="13" w:name="_Hlk23251226"/>
+      <w:bookmarkStart w:id="24" w:name="_Toc21607366"/>
+      <w:bookmarkStart w:id="25" w:name="_Hlk23251226"/>
+      <w:bookmarkStart w:id="26" w:name="_Toc23252523"/>
       <w:r>
         <w:rPr>
           <w:noProof/>
@@ -1315,7 +2274,7 @@
                     <pic:cNvPicPr/>
                   </pic:nvPicPr>
                   <pic:blipFill rotWithShape="1">
-                    <a:blip r:embed="rId23" cstate="print">
+                    <a:blip r:embed="rId14" cstate="print">
                       <a:extLst>
                         <a:ext uri="{28A0092B-C50C-407E-A947-70E740481C1C}">
                           <a14:useLocalDpi xmlns:a14="http://schemas.microsoft.com/office/drawing/2010/main" val="0"/>
@@ -1358,8 +2317,8 @@
       <w:r>
         <w:t>mockup</w:t>
       </w:r>
-      <w:bookmarkEnd w:id="11"/>
-      <w:bookmarkEnd w:id="12"/>
+      <w:bookmarkEnd w:id="23"/>
+      <w:bookmarkEnd w:id="24"/>
       <w:proofErr w:type="spellEnd"/>
       <w:r>
         <w:t xml:space="preserve"> </w:t>
@@ -1372,8 +2331,9 @@
       <w:r>
         <w:t xml:space="preserve"> pagina</w:t>
       </w:r>
+      <w:bookmarkEnd w:id="26"/>
     </w:p>
-    <w:bookmarkEnd w:id="13"/>
+    <w:bookmarkEnd w:id="25"/>
     <w:p>
       <w:pPr>
         <w:pStyle w:val="Lijstalinea"/>
@@ -1436,7 +2396,8 @@
         <w:pStyle w:val="Kop1"/>
         <w:pageBreakBefore/>
       </w:pPr>
-      <w:bookmarkStart w:id="14" w:name="_Toc21601982"/>
+      <w:bookmarkStart w:id="27" w:name="_Toc21601982"/>
+      <w:bookmarkStart w:id="28" w:name="_Toc23252524"/>
       <w:proofErr w:type="spellStart"/>
       <w:r>
         <w:lastRenderedPageBreak/>
@@ -1444,11 +2405,9 @@
       </w:r>
       <w:proofErr w:type="spellEnd"/>
       <w:r>
-        <w:t xml:space="preserve"> </w:t>
-      </w:r>
-      <w:r>
-        <w:t>Lab pagina</w:t>
-      </w:r>
+        <w:t xml:space="preserve"> Lab pagina</w:t>
+      </w:r>
+      <w:bookmarkEnd w:id="28"/>
     </w:p>
     <w:p>
       <w:r>
@@ -1479,7 +2438,7 @@
                     <pic:cNvPicPr/>
                   </pic:nvPicPr>
                   <pic:blipFill rotWithShape="1">
-                    <a:blip r:embed="rId23">
+                    <a:blip r:embed="rId14">
                       <a:extLst>
                         <a:ext uri="{28A0092B-C50C-407E-A947-70E740481C1C}">
                           <a14:useLocalDpi xmlns:a14="http://schemas.microsoft.com/office/drawing/2010/main" val="0"/>
@@ -1620,7 +2579,8 @@
         <w:pStyle w:val="Kop1"/>
         <w:pageBreakBefore/>
       </w:pPr>
-      <w:bookmarkStart w:id="15" w:name="_Toc21607367"/>
+      <w:bookmarkStart w:id="29" w:name="_Toc21607367"/>
+      <w:bookmarkStart w:id="30" w:name="_Toc23252525"/>
       <w:r>
         <w:rPr>
           <w:noProof/>
@@ -1650,7 +2610,7 @@
                     <pic:cNvPicPr/>
                   </pic:nvPicPr>
                   <pic:blipFill rotWithShape="1">
-                    <a:blip r:embed="rId23">
+                    <a:blip r:embed="rId14">
                       <a:extLst>
                         <a:ext uri="{28A0092B-C50C-407E-A947-70E740481C1C}">
                           <a14:useLocalDpi xmlns:a14="http://schemas.microsoft.com/office/drawing/2010/main" val="0"/>
@@ -1691,27 +2651,22 @@
       </w:r>
       <w:proofErr w:type="spellStart"/>
       <w:r>
-        <w:t>m</w:t>
-      </w:r>
-      <w:r>
-        <w:t>ock</w:t>
+        <w:t>mock</w:t>
       </w:r>
       <w:proofErr w:type="spellEnd"/>
       <w:r>
         <w:t>-up contact</w:t>
       </w:r>
-      <w:bookmarkEnd w:id="14"/>
-      <w:bookmarkEnd w:id="15"/>
+      <w:bookmarkEnd w:id="27"/>
+      <w:bookmarkEnd w:id="29"/>
       <w:r>
         <w:t>pagina</w:t>
       </w:r>
+      <w:bookmarkEnd w:id="30"/>
     </w:p>
     <w:p>
       <w:r>
-        <w:t xml:space="preserve">voorbeeld merk </w:t>
-      </w:r>
-      <w:r>
-        <w:t xml:space="preserve">pagina </w:t>
+        <w:t xml:space="preserve">voorbeeld merk pagina </w:t>
       </w:r>
     </w:p>
     <w:p>
@@ -1773,8 +2728,6 @@
       <w:r>
         <w:t>E-mail/ link</w:t>
       </w:r>
-      <w:bookmarkStart w:id="16" w:name="_GoBack"/>
-      <w:bookmarkEnd w:id="16"/>
     </w:p>
     <w:p>
       <w:pPr>
@@ -2705,6 +3658,8 @@
     <w:name w:val="TOC Heading"/>
     <w:basedOn w:val="Kop1"/>
     <w:next w:val="Standaard"/>
+    <w:uiPriority w:val="39"/>
+    <w:qFormat/>
   </w:style>
   <w:style w:type="character" w:customStyle="1" w:styleId="Kop2Char">
     <w:name w:val="Kop 2 Char"/>
@@ -2728,6 +3683,7 @@
     <w:basedOn w:val="Standaard"/>
     <w:next w:val="Standaard"/>
     <w:autoRedefine/>
+    <w:uiPriority w:val="39"/>
     <w:pPr>
       <w:spacing w:after="100"/>
     </w:pPr>
@@ -2737,6 +3693,7 @@
     <w:basedOn w:val="Standaard"/>
     <w:next w:val="Standaard"/>
     <w:autoRedefine/>
+    <w:uiPriority w:val="39"/>
     <w:pPr>
       <w:spacing w:after="100"/>
       <w:ind w:left="220"/>
@@ -2745,6 +3702,7 @@
   <w:style w:type="character" w:styleId="Hyperlink">
     <w:name w:val="Hyperlink"/>
     <w:basedOn w:val="Standaardalinea-lettertype"/>
+    <w:uiPriority w:val="99"/>
     <w:rPr>
       <w:color w:val="0563C1"/>
       <w:u w:val="single"/>
@@ -2797,6 +3755,7 @@
     <w:basedOn w:val="Standaard"/>
     <w:next w:val="Standaard"/>
     <w:autoRedefine/>
+    <w:uiPriority w:val="39"/>
     <w:pPr>
       <w:spacing w:after="100"/>
       <w:ind w:left="440"/>
@@ -3850,7 +4809,7 @@
   <dgm:whole/>
   <dgm:extLst>
     <a:ext uri="http://schemas.microsoft.com/office/drawing/2008/diagram">
-      <dsp:dataModelExt xmlns:dsp="http://schemas.microsoft.com/office/drawing/2008/diagram" relId="rId22" minVer="http://schemas.openxmlformats.org/drawingml/2006/diagram"/>
+      <dsp:dataModelExt xmlns:dsp="http://schemas.microsoft.com/office/drawing/2008/diagram" relId="rId13" minVer="http://schemas.openxmlformats.org/drawingml/2006/diagram"/>
     </a:ext>
   </dgm:extLst>
 </dgm:dataModel>
@@ -6085,4 +7044,16 @@
     </a:ext>
   </a:extLst>
 </a:theme>
+</file>
+
+<file path=customXml/item1.xml><?xml version="1.0" encoding="utf-8"?>
+<b:Sources xmlns:b="http://schemas.openxmlformats.org/officeDocument/2006/bibliography" xmlns="http://schemas.openxmlformats.org/officeDocument/2006/bibliography" SelectedStyle="\APASixthEditionOfficeOnline.xsl" StyleName="APA" Version="6"/>
+</file>
+
+<file path=customXml/itemProps1.xml><?xml version="1.0" encoding="utf-8"?>
+<ds:datastoreItem xmlns:ds="http://schemas.openxmlformats.org/officeDocument/2006/customXml" ds:itemID="{94C54B23-3FBA-492B-A261-4287AE9A1439}">
+  <ds:schemaRefs>
+    <ds:schemaRef ds:uri="http://schemas.openxmlformats.org/officeDocument/2006/bibliography"/>
+  </ds:schemaRefs>
+</ds:datastoreItem>
 </file>
</xml_diff>